<commit_message>
convert docx to pdf
</commit_message>
<xml_diff>
--- a/Bao Cao/CD.8_NguyenChiThien_TranTanHung.docx
+++ b/Bao Cao/CD.8_NguyenChiThien_TranTanHung.docx
@@ -9360,6 +9360,7 @@
         </w:rPr>
         <w:t>nghĩa 1</w:t>
       </w:r>
+      <w:proofErr w:type="gramStart"/>
       <w:r>
         <w:t>:</w:t>
       </w:r>
@@ -9372,7 +9373,11 @@
         <w:t>”</w:t>
       </w:r>
       <w:r>
-        <w:t>Độ hỗ trợ kì vọng (expected support)</w:t>
+        <w:t>Độ</w:t>
+      </w:r>
+      <w:proofErr w:type="gramEnd"/>
+      <w:r>
+        <w:t xml:space="preserve"> hỗ trợ kì vọng (expected support)</w:t>
       </w:r>
       <w:r>
         <w:rPr>
@@ -11521,6 +11526,7 @@
         </w:rPr>
         <w:t>Định nghĩa 6</w:t>
       </w:r>
+      <w:proofErr w:type="gramStart"/>
       <w:r>
         <w:t>:</w:t>
       </w:r>
@@ -11531,7 +11537,11 @@
         <w:t>”</w:t>
       </w:r>
       <w:r>
-        <w:t>Tập mục phổ biến tối đa theo xác suất có trọng số (weighted probabilistic maximal frequent itemset)</w:t>
+        <w:t>Tập</w:t>
+      </w:r>
+      <w:proofErr w:type="gramEnd"/>
+      <w:r>
+        <w:t xml:space="preserve"> mục phổ biến tối đa theo xác suất có trọng số (weighted probabilistic maximal frequent itemset)</w:t>
       </w:r>
       <w:r>
         <w:rPr>
@@ -12438,6 +12448,7 @@
       <w:bookmarkStart w:id="34" w:name="_Toc161475318"/>
       <w:bookmarkStart w:id="35" w:name="_Toc161603296"/>
       <w:bookmarkStart w:id="36" w:name="_Toc161651410"/>
+      <w:proofErr w:type="gramStart"/>
       <w:r>
         <w:rPr>
           <w:color w:val="FFFFFF" w:themeColor="background1"/>
@@ -12445,7 +12456,11 @@
         <w:t>”</w:t>
       </w:r>
       <w:r>
-        <w:t>Cây tổ chức</w:t>
+        <w:t>Cây</w:t>
+      </w:r>
+      <w:proofErr w:type="gramEnd"/>
+      <w:r>
+        <w:t xml:space="preserve"> tổ chức</w:t>
       </w:r>
       <w:r>
         <w:t xml:space="preserve"> </w:t>
@@ -22891,7 +22906,11 @@
               <w:t>tập mục phổ biến theo xác suất có trọng số</w:t>
             </w:r>
             <w:r>
-              <w:t xml:space="preserve"> không bằng cách tính độ hỗ trợ kì vọng, cận dưới và cận trên của tập mục của node con. Nếu cận trên không lớn hơn</w:t>
+              <w:t xml:space="preserve"> không bằng cách tính độ hỗ trợ kì vọng, cận dưới và cận trên của tập mục của node con. Nếu cận trên không lớn </w:t>
+            </w:r>
+            <w:proofErr w:type="gramStart"/>
+            <w:r>
+              <w:t>hơn</w:t>
             </w:r>
             <w:r>
               <w:rPr>
@@ -22900,7 +22919,11 @@
               <w:t>”</w:t>
             </w:r>
             <w:r>
-              <w:t>độ hỗ trợ tối thiểu</w:t>
+              <w:t>độ</w:t>
+            </w:r>
+            <w:proofErr w:type="gramEnd"/>
+            <w:r>
+              <w:t xml:space="preserve"> hỗ trợ tối thiểu</w:t>
             </w:r>
             <w:r>
               <w:rPr>
@@ -22909,7 +22932,11 @@
               <w:t>”</w:t>
             </w:r>
             <w:r>
-              <w:t>thì tập mục không là tập mục thường xuyên. Mặt khác, nếu cận dưới không bé hơn độ hỗ trợ tối thiểu thì tập mục là tập mục thường xuyên. Nếu các giá trị trên không thể xác định tập mục là tập mục thường xuyên thì chúng ta sẽ tính độ hỗ trợ xác suất có trọng số và so sánh nó</w:t>
+              <w:t xml:space="preserve">thì tập mục không là tập mục thường xuyên. Mặt khác, nếu cận dưới không bé hơn độ hỗ trợ tối thiểu thì tập mục là tập mục thường xuyên. Nếu các giá trị trên không thể xác định tập mục là tập mục thường xuyên thì chúng ta sẽ tính độ hỗ trợ xác suất có trọng số và so sánh </w:t>
+            </w:r>
+            <w:proofErr w:type="gramStart"/>
+            <w:r>
+              <w:t>nó</w:t>
             </w:r>
             <w:r>
               <w:rPr>
@@ -22918,7 +22945,11 @@
               <w:t>”</w:t>
             </w:r>
             <w:r>
-              <w:t>với độ hỗ trợ tối thiểu</w:t>
+              <w:t>với</w:t>
+            </w:r>
+            <w:proofErr w:type="gramEnd"/>
+            <w:r>
+              <w:t xml:space="preserve"> độ hỗ trợ tối thiểu</w:t>
             </w:r>
             <w:r>
               <w:rPr>
@@ -24287,8 +24318,13 @@
           </w:tcPr>
           <w:p>
             <w:r>
-              <w:t xml:space="preserve">            gọi lại WPMFIM(</w:t>
+              <w:t xml:space="preserve">            gọi lại </w:t>
             </w:r>
+            <w:proofErr w:type="gramStart"/>
+            <w:r>
+              <w:t>WPMFIM(</w:t>
+            </w:r>
+            <w:proofErr w:type="gramEnd"/>
             <m:oMath>
               <m:sSub>
                 <m:sSubPr>
@@ -24567,8 +24603,13 @@
           </w:tcPr>
           <w:p>
             <w:r>
-              <w:t xml:space="preserve">                    gọi lại WPMFIM(</w:t>
+              <w:t xml:space="preserve">                    gọi lại </w:t>
             </w:r>
+            <w:proofErr w:type="gramStart"/>
+            <w:r>
+              <w:t>WPMFIM(</w:t>
+            </w:r>
+            <w:proofErr w:type="gramEnd"/>
             <m:oMath>
               <m:sSub>
                 <m:sSubPr>
@@ -26908,7 +26949,15 @@
       </w:r>
       <w:r>
         <w:lastRenderedPageBreak/>
-        <w:t>Phương thức getProbabilistic(List&lt;E&gt; itemset) trả về xác suất của một tập mục trong giao dịch. Nếu tập mục đó không tồn tại trong giao dịch thì xác suất trả về là 0.</w:t>
+        <w:t xml:space="preserve">Phương thức </w:t>
+      </w:r>
+      <w:proofErr w:type="gramStart"/>
+      <w:r>
+        <w:t>getProbabilistic(</w:t>
+      </w:r>
+      <w:proofErr w:type="gramEnd"/>
+      <w:r>
+        <w:t>List&lt;E&gt; itemset) trả về xác suất của một tập mục trong giao dịch. Nếu tập mục đó không tồn tại trong giao dịch thì xác suất trả về là 0.</w:t>
       </w:r>
     </w:p>
     <w:p>
@@ -26916,7 +26965,15 @@
         <w:pStyle w:val="Nidungvnbn"/>
       </w:pPr>
       <w:r>
-        <w:t>UncertainDatabase dùng để lưu trữ cơ sở dữ liệu không chắc chắn. Chúng tôi sử dụng List để lưu trữ danh sách các giao dịch không chắc chắn. Phương thức getDistinctItem() dùng để lấy ra tất cả</w:t>
+        <w:t xml:space="preserve">UncertainDatabase dùng để lưu trữ cơ sở dữ liệu không chắc chắn. Chúng tôi sử dụng List để lưu trữ danh sách các giao dịch không chắc chắn. Phương thức </w:t>
+      </w:r>
+      <w:proofErr w:type="gramStart"/>
+      <w:r>
+        <w:t>getDistinctItem(</w:t>
+      </w:r>
+      <w:proofErr w:type="gramEnd"/>
+      <w:r>
+        <w:t>) dùng để lấy ra tất cả</w:t>
       </w:r>
       <w:r>
         <w:rPr>
@@ -27048,7 +27105,31 @@
         <w:pStyle w:val="Nidungvnbn"/>
       </w:pPr>
       <w:r>
-        <w:t>FrequentItemset dùng để kiểm tính toán các chỉ số cho tập mục. Phương thức calculateSupport() dùng để tính độ hỗ trợ cho tập mục. Phương thức calculateExpectedSupport() dùng để tính độ hỗ trợ kì vọng cho tập mục tương ứng với Định nghĩa 1. Phương thức calculateUpperBound() và calculateLowerBound() dùng để tính cận trên và cận dưới tương ứng của độ hỗ trợ xác suất có trọng số cho tập mục tương ứng với Định lí 2.</w:t>
+        <w:t xml:space="preserve">FrequentItemset dùng để kiểm tính toán các chỉ số cho tập mục. Phương thức </w:t>
+      </w:r>
+      <w:proofErr w:type="gramStart"/>
+      <w:r>
+        <w:t>calculateSupport(</w:t>
+      </w:r>
+      <w:proofErr w:type="gramEnd"/>
+      <w:r>
+        <w:t xml:space="preserve">) dùng để tính độ hỗ trợ cho tập mục. Phương thức </w:t>
+      </w:r>
+      <w:proofErr w:type="gramStart"/>
+      <w:r>
+        <w:t>calculateExpectedSupport(</w:t>
+      </w:r>
+      <w:proofErr w:type="gramEnd"/>
+      <w:r>
+        <w:t xml:space="preserve">) dùng để tính độ hỗ trợ kì vọng cho tập mục tương ứng với Định nghĩa 1. Phương thức </w:t>
+      </w:r>
+      <w:proofErr w:type="gramStart"/>
+      <w:r>
+        <w:t>calculateUpperBound(</w:t>
+      </w:r>
+      <w:proofErr w:type="gramEnd"/>
+      <w:r>
+        <w:t>) và calculateLowerBound() dùng để tính cận trên và cận dưới tương ứng của độ hỗ trợ xác suất có trọng số cho tập mục tương ứng với Định lí 2.</w:t>
       </w:r>
     </w:p>
     <w:p>
@@ -27057,7 +27138,15 @@
       </w:pPr>
       <w:r>
         <w:lastRenderedPageBreak/>
-        <w:t>ProbabilisticFrequentItemset dùng để kiểm tra tập mục có phải là phổ biên hay không. Phương thức calculateWeightedProbabilisticSupport(double minConfidence) dùng để tính ra độ hỗ trợ xác suất trọng số dưới ngưỡng tin cậy tối thiểu tương ứng với Định nghĩa 4 và phương thức isWeightedProbabilisticFrequentItemset() dùng để kiểm tra xem tập mục có phải là thường xuyên hay không.</w:t>
+        <w:t xml:space="preserve">ProbabilisticFrequentItemset dùng để kiểm tra tập mục có phải là phổ biên hay không. Phương thức </w:t>
+      </w:r>
+      <w:proofErr w:type="gramStart"/>
+      <w:r>
+        <w:t>calculateWeightedProbabilisticSupport(</w:t>
+      </w:r>
+      <w:proofErr w:type="gramEnd"/>
+      <w:r>
+        <w:t>double minConfidence) dùng để tính ra độ hỗ trợ xác suất trọng số dưới ngưỡng tin cậy tối thiểu tương ứng với Định nghĩa 4 và phương thức isWeightedProbabilisticFrequentItemset() dùng để kiểm tra xem tập mục có phải là thường xuyên hay không.</w:t>
       </w:r>
     </w:p>
     <w:p>
@@ -27065,7 +27154,15 @@
         <w:pStyle w:val="Nidungvnbn"/>
       </w:pPr>
       <w:r>
-        <w:t>SummedSupportProbabilisticVector dùng để tính summed support probabilistic support cho tập mục. Phương thức divideAndConquer(List&lt;UncertainTransaction&gt; transactions) sử dụng phương pháp chia để trị, bằng cách thực hiện đệ quy chia cơ sở dữ liệu làm hai phần cho đến khi còn một giao dịch, sau đó thực hiện việc tích chập tập mục trên giao dịch. Việc tích chập thông qua phương thức convolutionFFT, trong phương thức này sử dụng thư viện math3 để thực hiện việc tích chập bằng FFT.</w:t>
+        <w:t xml:space="preserve">SummedSupportProbabilisticVector dùng để tính summed support probabilistic support cho tập mục. Phương thức </w:t>
+      </w:r>
+      <w:proofErr w:type="gramStart"/>
+      <w:r>
+        <w:t>divideAndConquer(</w:t>
+      </w:r>
+      <w:proofErr w:type="gramEnd"/>
+      <w:r>
+        <w:t>List&lt;UncertainTransaction&gt; transactions) sử dụng phương pháp chia để trị, bằng cách thực hiện đệ quy chia cơ sở dữ liệu làm hai phần cho đến khi còn một giao dịch, sau đó thực hiện việc tích chập tập mục trên giao dịch. Việc tích chập thông qua phương thức convolutionFFT, trong phương thức này sử dụng thư viện math3 để thực hiện việc tích chập bằng FFT.</w:t>
       </w:r>
     </w:p>
     <w:p>
@@ -27093,7 +27190,39 @@
         <w:pStyle w:val="Nidungvnbn"/>
       </w:pPr>
       <w:r>
-        <w:t>WPMFIT dùng để triển khai phương pháp WPMFIM. Phương thức findAllWMFI() dùng để tìm ra tất cả cá tập mục phổ biến tối đa xác suất có trọng số trong sở dữ liệu không chắc chắn. Phương thức này là sự triển khai cho Thuật toán 1 bên trên. Phương thức WPMFIM() dùng để triển khai mã giả thuật toán 2 bên trên. Phương thức getSortedItemList() dùng để tìm ra danh sách các phần tử trong cơ sở dữ liệu không chắc chắn và các phần tử được sắp xếp theo độ giảm dần của độ hỗ trợ xác suất trọng số. Phương thức getItemJLagerThanItemI() dùng để tìm ra những phần J có thứ tự lớn hơn phần tử I hiện tại trong danh sách các phần tử được sắp xếp bên trên.</w:t>
+        <w:t xml:space="preserve">WPMFIT dùng để triển khai phương pháp WPMFIM. Phương thức </w:t>
+      </w:r>
+      <w:proofErr w:type="gramStart"/>
+      <w:r>
+        <w:t>findAllWMFI(</w:t>
+      </w:r>
+      <w:proofErr w:type="gramEnd"/>
+      <w:r>
+        <w:t xml:space="preserve">) dùng để tìm ra tất cả cá tập mục phổ biến tối đa xác suất có trọng số trong sở dữ liệu không chắc chắn. Phương thức này là sự triển khai cho Thuật toán 1 bên trên. Phương thức </w:t>
+      </w:r>
+      <w:proofErr w:type="gramStart"/>
+      <w:r>
+        <w:t>WPMFIM(</w:t>
+      </w:r>
+      <w:proofErr w:type="gramEnd"/>
+      <w:r>
+        <w:t xml:space="preserve">) dùng để triển khai mã giả thuật toán 2 bên trên. Phương thức </w:t>
+      </w:r>
+      <w:proofErr w:type="gramStart"/>
+      <w:r>
+        <w:t>getSortedItemList(</w:t>
+      </w:r>
+      <w:proofErr w:type="gramEnd"/>
+      <w:r>
+        <w:t xml:space="preserve">) dùng để tìm ra danh sách các phần tử trong cơ sở dữ liệu không chắc chắn và các phần tử được sắp xếp theo độ giảm dần của độ hỗ trợ xác suất trọng số. Phương thức </w:t>
+      </w:r>
+      <w:proofErr w:type="gramStart"/>
+      <w:r>
+        <w:t>getItemJLagerThanItemI(</w:t>
+      </w:r>
+      <w:proofErr w:type="gramEnd"/>
+      <w:r>
+        <w:t>) dùng để tìm ra những phần J có thứ tự lớn hơn phần tử I hiện tại trong danh sách các phần tử được sắp xếp bên trên.</w:t>
       </w:r>
     </w:p>
     <w:p>
@@ -27114,7 +27243,23 @@
         <w:pStyle w:val="Nidungvnbn"/>
       </w:pPr>
       <w:r>
-        <w:t>DatasetUtil có phương thức readDataset() dùng để đọc các bộ dữ liệu và sử dụng phân phối Gaussian để tạo ra cơ sở dữ liệu không chắn chắn. Phương thức createWeightedTable() dùng để tạo ra bảng trọng số cho các phần tử trong cơ sở dữ liệu không chắc chắn.</w:t>
+        <w:t xml:space="preserve">DatasetUtil có phương thức </w:t>
+      </w:r>
+      <w:proofErr w:type="gramStart"/>
+      <w:r>
+        <w:t>readDataset(</w:t>
+      </w:r>
+      <w:proofErr w:type="gramEnd"/>
+      <w:r>
+        <w:t xml:space="preserve">) dùng để đọc các bộ dữ liệu và sử dụng phân phối Gaussian để tạo ra cơ sở dữ liệu không chắn chắn. Phương thức </w:t>
+      </w:r>
+      <w:proofErr w:type="gramStart"/>
+      <w:r>
+        <w:t>createWeightedTable(</w:t>
+      </w:r>
+      <w:proofErr w:type="gramEnd"/>
+      <w:r>
+        <w:t>) dùng để tạo ra bảng trọng số cho các phần tử trong cơ sở dữ liệu không chắc chắn.</w:t>
       </w:r>
     </w:p>
     <w:p>
@@ -27278,11 +27423,27 @@
         <w:pStyle w:val="Nidungvnbn"/>
       </w:pPr>
       <w:r>
-        <w:t xml:space="preserve">ApproximateProbabilisticSupportItemset thay cho ProbabilisticSupportItemset. Trong lớp này bổ sung thêm hai phương thức calculateExpectation() và calculateVariance() dùng phương pháp xác suất thống kê </w:t>
+        <w:t xml:space="preserve">ApproximateProbabilisticSupportItemset thay cho ProbabilisticSupportItemset. Trong lớp này bổ sung thêm hai phương thức </w:t>
+      </w:r>
+      <w:proofErr w:type="gramStart"/>
+      <w:r>
+        <w:t>calculateExpectation(</w:t>
+      </w:r>
+      <w:proofErr w:type="gramEnd"/>
+      <w:r>
+        <w:t xml:space="preserve">) và calculateVariance() dùng phương pháp xác suất thống kê </w:t>
       </w:r>
       <w:r>
         <w:lastRenderedPageBreak/>
-        <w:t>để tính ra kì vọng và phương sai cho mỗi tập mục. Phương thức calculateWeightedProbabilisticSupport(double minConfidence) dùng để tính xấp xỉ độ hỗ trợ xác suất trọng số.</w:t>
+        <w:t xml:space="preserve">để tính ra kì vọng và phương sai cho mỗi tập mục. Phương thức </w:t>
+      </w:r>
+      <w:proofErr w:type="gramStart"/>
+      <w:r>
+        <w:t>calculateWeightedProbabilisticSupport(</w:t>
+      </w:r>
+      <w:proofErr w:type="gramEnd"/>
+      <w:r>
+        <w:t>double minConfidence) dùng để tính xấp xỉ độ hỗ trợ xác suất trọng số.</w:t>
       </w:r>
     </w:p>
     <w:p>
@@ -27341,7 +27502,7 @@
           <w:noProof/>
         </w:rPr>
         <w:drawing>
-          <wp:inline distT="0" distB="0" distL="0" distR="0" wp14:anchorId="613D139E" wp14:editId="665B49A2">
+          <wp:inline distT="0" distB="0" distL="0" distR="0" wp14:anchorId="613D139E" wp14:editId="68A1192D">
             <wp:extent cx="5057976" cy="5638800"/>
             <wp:effectExtent l="0" t="0" r="9525" b="0"/>
             <wp:docPr id="1473926898" name="Picture 3"/>

</xml_diff>